<commit_message>
Added EndNote library. Added chapter 1 and 4.
</commit_message>
<xml_diff>
--- a/Chapter 3 - Implementation.docx
+++ b/Chapter 3 - Implementation.docx
@@ -36,7 +36,12 @@
         <w:t>Here we will look</w:t>
       </w:r>
       <w:r>
-        <w:t xml:space="preserve"> at the parts of Enonic CMS that are relevant for the development of a Detector-like plugin.</w:t>
+        <w:t xml:space="preserve"> at the parts of Enonic CMS that are relevant for the development of a Detector-like plugin</w:t>
+      </w:r>
+      <w:bookmarkStart w:id="0" w:name="_GoBack"/>
+      <w:bookmarkEnd w:id="0"/>
+      <w:r>
+        <w:t>.</w:t>
       </w:r>
     </w:p>
     <w:p>
@@ -110,17 +115,10 @@
       <w:r>
         <w:t xml:space="preserve">edit the content of a web page while viewing the web page </w:t>
       </w:r>
-      <w:commentRangeStart w:id="0"/>
       <w:commentRangeStart w:id="1"/>
+      <w:commentRangeStart w:id="2"/>
       <w:r>
         <w:t>itself</w:t>
-      </w:r>
-      <w:commentRangeEnd w:id="0"/>
-      <w:r>
-        <w:rPr>
-          <w:rStyle w:val="CommentReference"/>
-        </w:rPr>
-        <w:commentReference w:id="0"/>
       </w:r>
       <w:commentRangeEnd w:id="1"/>
       <w:r>
@@ -128,6 +126,13 @@
           <w:rStyle w:val="CommentReference"/>
         </w:rPr>
         <w:commentReference w:id="1"/>
+      </w:r>
+      <w:commentRangeEnd w:id="2"/>
+      <w:r>
+        <w:rPr>
+          <w:rStyle w:val="CommentReference"/>
+        </w:rPr>
+        <w:commentReference w:id="2"/>
       </w:r>
       <w:r>
         <w:t>.</w:t>
@@ -2368,17 +2373,10 @@
       <w:pPr>
         <w:jc w:val="both"/>
       </w:pPr>
-      <w:commentRangeStart w:id="2"/>
       <w:commentRangeStart w:id="3"/>
+      <w:commentRangeStart w:id="4"/>
       <w:r>
         <w:t>The program flow in our overridden preHandle method is as follows:</w:t>
-      </w:r>
-      <w:commentRangeEnd w:id="2"/>
-      <w:r>
-        <w:rPr>
-          <w:rStyle w:val="CommentReference"/>
-        </w:rPr>
-        <w:commentReference w:id="2"/>
       </w:r>
       <w:commentRangeEnd w:id="3"/>
       <w:r>
@@ -2386,6 +2384,13 @@
           <w:rStyle w:val="CommentReference"/>
         </w:rPr>
         <w:commentReference w:id="3"/>
+      </w:r>
+      <w:commentRangeEnd w:id="4"/>
+      <w:r>
+        <w:rPr>
+          <w:rStyle w:val="CommentReference"/>
+        </w:rPr>
+        <w:commentReference w:id="4"/>
       </w:r>
     </w:p>
     <w:p>
@@ -5103,16 +5108,16 @@
       <w:pPr>
         <w:jc w:val="both"/>
       </w:pPr>
-      <w:commentRangeStart w:id="4"/>
+      <w:commentRangeStart w:id="5"/>
       <w:r>
         <w:t>Calling the method getUAFeaturesXML in the Detector FunctionLibrary extension retrieves an XML representation of the UA object</w:t>
       </w:r>
-      <w:commentRangeEnd w:id="4"/>
+      <w:commentRangeEnd w:id="5"/>
       <w:r>
         <w:rPr>
           <w:rStyle w:val="CommentReference"/>
         </w:rPr>
-        <w:commentReference w:id="4"/>
+        <w:commentReference w:id="5"/>
       </w:r>
       <w:r>
         <w:t xml:space="preserve">. </w:t>
@@ -5158,21 +5163,48 @@
         <w:jc w:val="both"/>
       </w:pPr>
       <w:r>
-        <w:t>Resolving a device family</w:t>
-      </w:r>
-    </w:p>
-    <w:p>
-      <w:pPr>
-        <w:jc w:val="both"/>
-      </w:pPr>
-      <w:r>
-        <w:t xml:space="preserve">Device, or UA families are classifications of devices based on which features they support. In our case this means which features our HttpInterceptor extension has detected that they support. </w:t>
-      </w:r>
-      <w:r>
-        <w:t>Device families are defined in a JSON file. One is packaged with the plugin and is used if no other file is define</w:t>
-      </w:r>
-      <w:r>
-        <w:t>d in an external properties file</w:t>
+        <w:t>Resolving a user agent</w:t>
+      </w:r>
+      <w:r>
+        <w:t xml:space="preserve"> family</w:t>
+      </w:r>
+    </w:p>
+    <w:p>
+      <w:pPr>
+        <w:jc w:val="both"/>
+      </w:pPr>
+      <w:r>
+        <w:t>UA</w:t>
+      </w:r>
+      <w:r>
+        <w:t xml:space="preserve"> familie</w:t>
+      </w:r>
+      <w:r>
+        <w:t>s are classifications of UA’s</w:t>
+      </w:r>
+      <w:r>
+        <w:t xml:space="preserve"> based on which features they suppo</w:t>
+      </w:r>
+      <w:r>
+        <w:t>rt. In our case this means the</w:t>
+      </w:r>
+      <w:r>
+        <w:t xml:space="preserve"> features our HttpInterceptor extension has detected that they support. </w:t>
+      </w:r>
+      <w:r>
+        <w:t>UA</w:t>
+      </w:r>
+      <w:r>
+        <w:t xml:space="preserve"> families are defined in a JSON file. One is packaged with the plugin and is used if no other file is define</w:t>
+      </w:r>
+      <w:r>
+        <w:t>d in an external</w:t>
+      </w:r>
+      <w:r>
+        <w:t xml:space="preserve"> plugin</w:t>
+      </w:r>
+      <w:r>
+        <w:t xml:space="preserve"> properties file</w:t>
       </w:r>
       <w:r>
         <w:t>. If an external</w:t>
@@ -5237,7 +5269,13 @@
         <w:jc w:val="both"/>
       </w:pPr>
       <w:r>
-        <w:t>Using Jackson we get a JsonNode object, which includes an iterator that can be utilized to traverse the JSON structure and compare its fields to those in the UA object.</w:t>
+        <w:t xml:space="preserve">Using Jackson we get a JsonNode object, which includes an iterator that can be utilized to traverse the JSON structure </w:t>
+      </w:r>
+      <w:r>
+        <w:t>so we can</w:t>
+      </w:r>
+      <w:r>
+        <w:t xml:space="preserve"> compare its fields to those in the UA object.</w:t>
       </w:r>
       <w:r>
         <w:t xml:space="preserve"> Since the top-level fields in the family JSON object are the families themselves, traversing them is done using a simple loop. The internal structure of each family</w:t>
@@ -5252,10 +5290,22 @@
         <w:t>This arbitrary number of nested objects suggests</w:t>
       </w:r>
       <w:r>
-        <w:t xml:space="preserve"> that recursion is the mos</w:t>
-      </w:r>
-      <w:r>
-        <w:t>t efficient way to traverse them</w:t>
+        <w:t xml:space="preserve"> that recursion is</w:t>
+      </w:r>
+      <w:r>
+        <w:t xml:space="preserve"> both</w:t>
+      </w:r>
+      <w:r>
+        <w:t xml:space="preserve"> the mos</w:t>
+      </w:r>
+      <w:r>
+        <w:t>t efficient</w:t>
+      </w:r>
+      <w:r>
+        <w:t xml:space="preserve">, and the most practical </w:t>
+      </w:r>
+      <w:r>
+        <w:t>way to traverse them</w:t>
       </w:r>
       <w:r>
         <w:t>.</w:t>
@@ -5333,18 +5383,43 @@
         <w:jc w:val="both"/>
       </w:pPr>
       <w:r>
-        <w:t>In this chapter we have looked at Enonic CMS and the implementation of the Detector system as a plugin for Enonic.</w:t>
-      </w:r>
-      <w:r>
-        <w:t xml:space="preserve"> We have presented how the plugin intercepts HTTP requests to do its device- and feature-detection, </w:t>
+        <w:t>In this chapter we have looked at</w:t>
+      </w:r>
+      <w:r>
+        <w:t xml:space="preserve"> the</w:t>
+      </w:r>
+      <w:r>
+        <w:t xml:space="preserve"> Enonic CMS</w:t>
+      </w:r>
+      <w:r>
+        <w:t xml:space="preserve"> and how it supports the development of plugins. We have</w:t>
+      </w:r>
+      <w:r>
+        <w:t xml:space="preserve"> described the</w:t>
+      </w:r>
+      <w:r>
+        <w:t xml:space="preserve"> </w:t>
+      </w:r>
+      <w:r>
+        <w:t>implementation of the Detecto</w:t>
+      </w:r>
+      <w:r>
+        <w:t xml:space="preserve">r system as a plugin for Enonic. Finally we </w:t>
+      </w:r>
+      <w:r>
+        <w:t xml:space="preserve">presented how the plugin intercepts HTTP requests to do its device- and feature-detection, </w:t>
       </w:r>
       <w:r>
         <w:t xml:space="preserve">how this data is persisted, as well as </w:t>
       </w:r>
-      <w:bookmarkStart w:id="5" w:name="_GoBack"/>
-      <w:bookmarkEnd w:id="5"/>
-      <w:r>
-        <w:t>how we have implemented a function library for the CMS to retrieve the it.</w:t>
+      <w:r>
+        <w:t>how we have implemented a function librar</w:t>
+      </w:r>
+      <w:r>
+        <w:t>y for the CMS to retrieve it</w:t>
+      </w:r>
+      <w:r>
+        <w:t>.</w:t>
       </w:r>
     </w:p>
     <w:sectPr>
@@ -5359,7 +5434,7 @@
 
 <file path=word/comments.xml><?xml version="1.0" encoding="utf-8"?>
 <w:comments xmlns:wpc="http://schemas.microsoft.com/office/word/2010/wordprocessingCanvas" xmlns:mo="http://schemas.microsoft.com/office/mac/office/2008/main" xmlns:mc="http://schemas.openxmlformats.org/markup-compatibility/2006" xmlns:mv="urn:schemas-microsoft-com:mac:vml" xmlns:o="urn:schemas-microsoft-com:office:office" xmlns:r="http://schemas.openxmlformats.org/officeDocument/2006/relationships" xmlns:m="http://schemas.openxmlformats.org/officeDocument/2006/math" xmlns:v="urn:schemas-microsoft-com:vml" xmlns:wp14="http://schemas.microsoft.com/office/word/2010/wordprocessingDrawing" xmlns:wp="http://schemas.openxmlformats.org/drawingml/2006/wordprocessingDrawing" xmlns:w10="urn:schemas-microsoft-com:office:word" xmlns:w="http://schemas.openxmlformats.org/wordprocessingml/2006/main" xmlns:w14="http://schemas.microsoft.com/office/word/2010/wordml" xmlns:wpg="http://schemas.microsoft.com/office/word/2010/wordprocessingGroup" xmlns:wpi="http://schemas.microsoft.com/office/word/2010/wordprocessingInk" xmlns:wne="http://schemas.microsoft.com/office/word/2006/wordml" xmlns:wps="http://schemas.microsoft.com/office/word/2010/wordprocessingShape" mc:Ignorable="w14 wp14">
-  <w:comment w:id="0" w:author="Henrik Hellerøy" w:date="2013-01-30T16:24:00Z" w:initials="HH">
+  <w:comment w:id="1" w:author="Henrik Hellerøy" w:date="2013-01-30T16:24:00Z" w:initials="HH">
     <w:p>
       <w:pPr>
         <w:pStyle w:val="CommentText"/>
@@ -5375,7 +5450,7 @@
       </w:r>
     </w:p>
   </w:comment>
-  <w:comment w:id="1" w:author="Office 2011" w:date="2013-02-06T22:19:00Z" w:initials="O2">
+  <w:comment w:id="2" w:author="Office 2011" w:date="2013-02-06T22:19:00Z" w:initials="O2">
     <w:p>
       <w:pPr>
         <w:pStyle w:val="CommentText"/>
@@ -5391,7 +5466,7 @@
       </w:r>
     </w:p>
   </w:comment>
-  <w:comment w:id="2" w:author="Henrik Hellerøy" w:date="2013-01-31T17:40:00Z" w:initials="HH">
+  <w:comment w:id="3" w:author="Henrik Hellerøy" w:date="2013-01-31T17:40:00Z" w:initials="HH">
     <w:p>
       <w:pPr>
         <w:pStyle w:val="CommentText"/>
@@ -5407,7 +5482,7 @@
       </w:r>
     </w:p>
   </w:comment>
-  <w:comment w:id="3" w:author="Office 2011" w:date="2013-02-06T23:10:00Z" w:initials="O2">
+  <w:comment w:id="4" w:author="Office 2011" w:date="2013-02-06T23:10:00Z" w:initials="O2">
     <w:p>
       <w:pPr>
         <w:pStyle w:val="CommentText"/>
@@ -5423,7 +5498,7 @@
       </w:r>
     </w:p>
   </w:comment>
-  <w:comment w:id="4" w:author="Henrik Hellerøy" w:date="2013-03-01T15:36:00Z" w:initials="HH">
+  <w:comment w:id="5" w:author="Henrik Hellerøy" w:date="2013-03-01T15:36:00Z" w:initials="HH">
     <w:p>
       <w:pPr>
         <w:pStyle w:val="CommentText"/>

</xml_diff>

<commit_message>
Added test data spreadsheet. Made small changes to chapter 3. Added more to chapter 4.
</commit_message>
<xml_diff>
--- a/Chapter 3 - Implementation.docx
+++ b/Chapter 3 - Implementation.docx
@@ -36,12 +36,7 @@
         <w:t>Here we will look</w:t>
       </w:r>
       <w:r>
-        <w:t xml:space="preserve"> at the parts of Enonic CMS that are relevant for the development of a Detector-like plugin</w:t>
-      </w:r>
-      <w:bookmarkStart w:id="0" w:name="_GoBack"/>
-      <w:bookmarkEnd w:id="0"/>
-      <w:r>
-        <w:t>.</w:t>
+        <w:t xml:space="preserve"> at the parts of Enonic CMS that are relevant for the development of a Detector-like plugin.</w:t>
       </w:r>
     </w:p>
     <w:p>
@@ -115,10 +110,17 @@
       <w:r>
         <w:t xml:space="preserve">edit the content of a web page while viewing the web page </w:t>
       </w:r>
+      <w:commentRangeStart w:id="0"/>
       <w:commentRangeStart w:id="1"/>
-      <w:commentRangeStart w:id="2"/>
       <w:r>
         <w:t>itself</w:t>
+      </w:r>
+      <w:commentRangeEnd w:id="0"/>
+      <w:r>
+        <w:rPr>
+          <w:rStyle w:val="CommentReference"/>
+        </w:rPr>
+        <w:commentReference w:id="0"/>
       </w:r>
       <w:commentRangeEnd w:id="1"/>
       <w:r>
@@ -126,13 +128,6 @@
           <w:rStyle w:val="CommentReference"/>
         </w:rPr>
         <w:commentReference w:id="1"/>
-      </w:r>
-      <w:commentRangeEnd w:id="2"/>
-      <w:r>
-        <w:rPr>
-          <w:rStyle w:val="CommentReference"/>
-        </w:rPr>
-        <w:commentReference w:id="2"/>
       </w:r>
       <w:r>
         <w:t>.</w:t>
@@ -2373,10 +2368,17 @@
       <w:pPr>
         <w:jc w:val="both"/>
       </w:pPr>
+      <w:commentRangeStart w:id="2"/>
       <w:commentRangeStart w:id="3"/>
-      <w:commentRangeStart w:id="4"/>
       <w:r>
         <w:t>The program flow in our overridden preHandle method is as follows:</w:t>
+      </w:r>
+      <w:commentRangeEnd w:id="2"/>
+      <w:r>
+        <w:rPr>
+          <w:rStyle w:val="CommentReference"/>
+        </w:rPr>
+        <w:commentReference w:id="2"/>
       </w:r>
       <w:commentRangeEnd w:id="3"/>
       <w:r>
@@ -2384,13 +2386,6 @@
           <w:rStyle w:val="CommentReference"/>
         </w:rPr>
         <w:commentReference w:id="3"/>
-      </w:r>
-      <w:commentRangeEnd w:id="4"/>
-      <w:r>
-        <w:rPr>
-          <w:rStyle w:val="CommentReference"/>
-        </w:rPr>
-        <w:commentReference w:id="4"/>
       </w:r>
     </w:p>
     <w:p>
@@ -5108,16 +5103,16 @@
       <w:pPr>
         <w:jc w:val="both"/>
       </w:pPr>
-      <w:commentRangeStart w:id="5"/>
+      <w:commentRangeStart w:id="4"/>
       <w:r>
         <w:t>Calling the method getUAFeaturesXML in the Detector FunctionLibrary extension retrieves an XML representation of the UA object</w:t>
       </w:r>
-      <w:commentRangeEnd w:id="5"/>
+      <w:commentRangeEnd w:id="4"/>
       <w:r>
         <w:rPr>
           <w:rStyle w:val="CommentReference"/>
         </w:rPr>
-        <w:commentReference w:id="5"/>
+        <w:commentReference w:id="4"/>
       </w:r>
       <w:r>
         <w:t xml:space="preserve">. </w:t>
@@ -5366,8 +5361,13 @@
         <w:jc w:val="both"/>
       </w:pPr>
       <w:r>
-        <w:t>Once the algorithm resolves a best matching family, the method traversing the JSON object returns the name of the resulting family as a string. This is then returned to the invoking datasource.</w:t>
-      </w:r>
+        <w:t>Once the algorithm resolves a best matching family, the method traversing the JSON object returns the name of the resulting family as a string. This is then retu</w:t>
+      </w:r>
+      <w:r>
+        <w:t>rned to the invoking datasource as an XML element, to make it easy to look up in XSL templates.</w:t>
+      </w:r>
+      <w:bookmarkStart w:id="5" w:name="_GoBack"/>
+      <w:bookmarkEnd w:id="5"/>
     </w:p>
     <w:p>
       <w:pPr>
@@ -5434,7 +5434,7 @@
 
 <file path=word/comments.xml><?xml version="1.0" encoding="utf-8"?>
 <w:comments xmlns:wpc="http://schemas.microsoft.com/office/word/2010/wordprocessingCanvas" xmlns:mo="http://schemas.microsoft.com/office/mac/office/2008/main" xmlns:mc="http://schemas.openxmlformats.org/markup-compatibility/2006" xmlns:mv="urn:schemas-microsoft-com:mac:vml" xmlns:o="urn:schemas-microsoft-com:office:office" xmlns:r="http://schemas.openxmlformats.org/officeDocument/2006/relationships" xmlns:m="http://schemas.openxmlformats.org/officeDocument/2006/math" xmlns:v="urn:schemas-microsoft-com:vml" xmlns:wp14="http://schemas.microsoft.com/office/word/2010/wordprocessingDrawing" xmlns:wp="http://schemas.openxmlformats.org/drawingml/2006/wordprocessingDrawing" xmlns:w10="urn:schemas-microsoft-com:office:word" xmlns:w="http://schemas.openxmlformats.org/wordprocessingml/2006/main" xmlns:w14="http://schemas.microsoft.com/office/word/2010/wordml" xmlns:wpg="http://schemas.microsoft.com/office/word/2010/wordprocessingGroup" xmlns:wpi="http://schemas.microsoft.com/office/word/2010/wordprocessingInk" xmlns:wne="http://schemas.microsoft.com/office/word/2006/wordml" xmlns:wps="http://schemas.microsoft.com/office/word/2010/wordprocessingShape" mc:Ignorable="w14 wp14">
-  <w:comment w:id="1" w:author="Henrik Hellerøy" w:date="2013-01-30T16:24:00Z" w:initials="HH">
+  <w:comment w:id="0" w:author="Henrik Hellerøy" w:date="2013-01-30T16:24:00Z" w:initials="HH">
     <w:p>
       <w:pPr>
         <w:pStyle w:val="CommentText"/>
@@ -5450,7 +5450,7 @@
       </w:r>
     </w:p>
   </w:comment>
-  <w:comment w:id="2" w:author="Office 2011" w:date="2013-02-06T22:19:00Z" w:initials="O2">
+  <w:comment w:id="1" w:author="Office 2011" w:date="2013-02-06T22:19:00Z" w:initials="O2">
     <w:p>
       <w:pPr>
         <w:pStyle w:val="CommentText"/>
@@ -5466,7 +5466,7 @@
       </w:r>
     </w:p>
   </w:comment>
-  <w:comment w:id="3" w:author="Henrik Hellerøy" w:date="2013-01-31T17:40:00Z" w:initials="HH">
+  <w:comment w:id="2" w:author="Henrik Hellerøy" w:date="2013-01-31T17:40:00Z" w:initials="HH">
     <w:p>
       <w:pPr>
         <w:pStyle w:val="CommentText"/>
@@ -5482,7 +5482,7 @@
       </w:r>
     </w:p>
   </w:comment>
-  <w:comment w:id="4" w:author="Office 2011" w:date="2013-02-06T23:10:00Z" w:initials="O2">
+  <w:comment w:id="3" w:author="Office 2011" w:date="2013-02-06T23:10:00Z" w:initials="O2">
     <w:p>
       <w:pPr>
         <w:pStyle w:val="CommentText"/>
@@ -5498,7 +5498,7 @@
       </w:r>
     </w:p>
   </w:comment>
-  <w:comment w:id="5" w:author="Henrik Hellerøy" w:date="2013-03-01T15:36:00Z" w:initials="HH">
+  <w:comment w:id="4" w:author="Henrik Hellerøy" w:date="2013-03-01T15:36:00Z" w:initials="HH">
     <w:p>
       <w:pPr>
         <w:pStyle w:val="CommentText"/>

</xml_diff>